<commit_message>
Fase II terminada. Inicia fase III
</commit_message>
<xml_diff>
--- a/Documento de aplicacion -LFA(FASE II).docx
+++ b/Documento de aplicacion -LFA(FASE II).docx
@@ -493,8 +493,13 @@
           <w:numId w:val="10"/>
         </w:numPr>
       </w:pPr>
-      <w:r>
-        <w:t>Reservadas() siempre debe existir</w:t>
+      <w:proofErr w:type="gramStart"/>
+      <w:r>
+        <w:t>Reservadas(</w:t>
+      </w:r>
+      <w:proofErr w:type="gramEnd"/>
+      <w:r>
+        <w:t>) siempre debe existir</w:t>
       </w:r>
       <w:r>
         <w:t>.</w:t>
@@ -776,15 +781,60 @@
         <w:t xml:space="preserve">Probada en Regex101: </w:t>
       </w:r>
       <w:r>
-        <w:t>*([A-Za-z])+ *= *('[A-Za-z]'|CHR\([0-9]+\))((..|\+)('[A-Za-z]'|CHR\([0-9]+\)))*</w:t>
+        <w:t>*([A-</w:t>
+      </w:r>
+      <w:proofErr w:type="spellStart"/>
+      <w:r>
+        <w:t>Za</w:t>
+      </w:r>
+      <w:proofErr w:type="spellEnd"/>
+      <w:r>
+        <w:t>-z</w:t>
+      </w:r>
+      <w:proofErr w:type="gramStart"/>
+      <w:r>
+        <w:t>])+</w:t>
+      </w:r>
+      <w:proofErr w:type="gramEnd"/>
+      <w:r>
+        <w:t xml:space="preserve"> *= *('[A-</w:t>
+      </w:r>
+      <w:proofErr w:type="spellStart"/>
+      <w:r>
+        <w:t>Za</w:t>
+      </w:r>
+      <w:proofErr w:type="spellEnd"/>
+      <w:r>
+        <w:t>-z]'|CHR\([0-9]+\))((..|\+)('[A-</w:t>
+      </w:r>
+      <w:proofErr w:type="spellStart"/>
+      <w:r>
+        <w:t>Za</w:t>
+      </w:r>
+      <w:proofErr w:type="spellEnd"/>
+      <w:r>
+        <w:t>-z]'|CHR\([0-9]+\)))*</w:t>
       </w:r>
     </w:p>
     <w:p>
       <w:r>
         <w:t xml:space="preserve">En el programa: </w:t>
       </w:r>
-      <w:r>
-        <w:t>( *.L+. *.=. *.(('.S.')|(C.H.R.\\(.N+.\\))).(((\\..\\.)|\\+).(('.S.')|(C.H.R.\\(.N+.\\))). *)*)</w:t>
+      <w:proofErr w:type="gramStart"/>
+      <w:r>
+        <w:t>( *</w:t>
+      </w:r>
+      <w:proofErr w:type="gramEnd"/>
+      <w:r>
+        <w:t xml:space="preserve">.L+. *.=. </w:t>
+      </w:r>
+      <w:proofErr w:type="gramStart"/>
+      <w:r>
+        <w:t>*.(</w:t>
+      </w:r>
+      <w:proofErr w:type="gramEnd"/>
+      <w:r>
+        <w:t>('.S.')|(C.H.R.\\(.N+.\\))).(((\\..\\.)|\\+).(('.S.')|(C.H.R.\\(.N+.\\))). *)*)</w:t>
       </w:r>
     </w:p>
     <w:p/>
@@ -810,7 +860,15 @@
         <w:t xml:space="preserve">Probada en Regex101: </w:t>
       </w:r>
       <w:r>
-        <w:t>*TOKEN +[0-9]+ *= *(('?.'?|[A-Z]+) *)+</w:t>
+        <w:t xml:space="preserve">*TOKEN </w:t>
+      </w:r>
+      <w:proofErr w:type="gramStart"/>
+      <w:r>
+        <w:t>+[</w:t>
+      </w:r>
+      <w:proofErr w:type="gramEnd"/>
+      <w:r>
+        <w:t>0-9]+ *= *(('?.'?|[A-Z]+) *)+</w:t>
       </w:r>
     </w:p>
     <w:p>
@@ -824,19 +882,18 @@
       <w:r>
         <w:t xml:space="preserve">En el programa: </w:t>
       </w:r>
-      <w:r>
-        <w:t>( *.T.O.K.E.N.Z*.N+.Z*.=.Z*.((('.S.')|S+). *)+)</w:t>
-      </w:r>
-    </w:p>
-    <w:p>
-      <w:r>
-        <w:t xml:space="preserve">ANALIZADOR SINTÁCTICO </w:t>
-      </w:r>
-      <w:r>
-        <w:t>(basado en el archivo “GRAMATICA.txt”)</w:t>
-      </w:r>
-      <w:r>
-        <w:t>:</w:t>
+      <w:proofErr w:type="gramStart"/>
+      <w:r>
+        <w:t>( *</w:t>
+      </w:r>
+      <w:proofErr w:type="gramEnd"/>
+      <w:r>
+        <w:t>.T.O.K.E.N.Z*.N+.Z*.=.Z*.((('.S.')|S+). *)+)</w:t>
+      </w:r>
+    </w:p>
+    <w:p>
+      <w:r>
+        <w:t>ANALIZADOR SINTÁCTICO (basado en el archivo “GRAMATICA.txt”):</w:t>
       </w:r>
     </w:p>
     <w:p>
@@ -851,7 +908,15 @@
         <w:t xml:space="preserve">Inicialmente: </w:t>
       </w:r>
       <w:r>
-        <w:t>DIGITO DIGITO * | '"' CHARSET '"' | ''' CHARSET ''' | '=' | '&lt;' '&gt;' | '&lt;' | '&gt;' | '&gt;' '=' | '&lt;' '=' | '+' | '-' | 'O' 'R' | '*' | 'A' 'N' 'D' | 'M' 'O' 'D' | 'D' 'I' 'V' | 'N' 'O' 'T' | '(' '*' | '*' ')' | ';' | '.' | '{' | '}' | '(' | ')' | '[' | ']' | '.' '.' | ':' | ',' | ':' '=' | LETRA ( LETRA | DIGITO ) *</w:t>
+        <w:t xml:space="preserve">DIGITO </w:t>
+      </w:r>
+      <w:proofErr w:type="spellStart"/>
+      <w:r>
+        <w:t>DIGITO</w:t>
+      </w:r>
+      <w:proofErr w:type="spellEnd"/>
+      <w:r>
+        <w:t xml:space="preserve"> * | '"' CHARSET '"' | ''' CHARSET ''' | '=' | '&lt;' '&gt;' | '&lt;' | '&gt;' | '&gt;' '=' | '&lt;' '=' | '+' | '-' | 'O' 'R' | '*' | 'A' 'N' 'D' | 'M' 'O' 'D' | 'D' 'I' 'V' | 'N' 'O' 'T' | '(' '*' | '*' ')' | ';' | '.' | '{' | '}' | '(' | ')' | '[' | ']' | '.' '.' | ':' | ',' | ':' '=' | LETRA ( LETRA | DIGITO ) *</w:t>
       </w:r>
     </w:p>
     <w:p>
@@ -889,15 +954,36 @@
         <w:t xml:space="preserve">Probada en Regex101: </w:t>
       </w:r>
       <w:r>
-        <w:t>*TOKEN +[0-9]+ *= *(('?.'?|[A-Z]+) *)+</w:t>
+        <w:t xml:space="preserve">*TOKEN </w:t>
+      </w:r>
+      <w:proofErr w:type="gramStart"/>
+      <w:r>
+        <w:t>+[</w:t>
+      </w:r>
+      <w:proofErr w:type="gramEnd"/>
+      <w:r>
+        <w:t>0-9]+ *= *(('?.'?|[A-Z]+) *)+</w:t>
       </w:r>
     </w:p>
     <w:p>
       <w:r>
         <w:t xml:space="preserve">En el programa: </w:t>
       </w:r>
-      <w:r>
-        <w:t>( *.N+. *.=. *.'.L+.')</w:t>
+      <w:proofErr w:type="gramStart"/>
+      <w:r>
+        <w:t>( *</w:t>
+      </w:r>
+      <w:proofErr w:type="gramEnd"/>
+      <w:r>
+        <w:t>.N+. *.=. *.</w:t>
+      </w:r>
+      <w:proofErr w:type="gramStart"/>
+      <w:r>
+        <w:t>'.L</w:t>
+      </w:r>
+      <w:proofErr w:type="gramEnd"/>
+      <w:r>
+        <w:t>+.')</w:t>
       </w:r>
     </w:p>
     <w:p/>
@@ -911,15 +997,36 @@
         <w:t xml:space="preserve">Probada en Regex101: </w:t>
       </w:r>
       <w:r>
-        <w:t>*TOKEN +[0-9]+ *= *(('?.'?|[A-Z]+) *)+</w:t>
+        <w:t xml:space="preserve">*TOKEN </w:t>
+      </w:r>
+      <w:proofErr w:type="gramStart"/>
+      <w:r>
+        <w:t>+[</w:t>
+      </w:r>
+      <w:proofErr w:type="gramEnd"/>
+      <w:r>
+        <w:t>0-9]+ *= *(('?.'?|[A-Z]+) *)+</w:t>
       </w:r>
     </w:p>
     <w:p>
       <w:r>
         <w:t xml:space="preserve">En el programa: </w:t>
       </w:r>
-      <w:r>
-        <w:t>( *.E.R.R.O.R. *.=. *.N+)</w:t>
+      <w:proofErr w:type="gramStart"/>
+      <w:r>
+        <w:t>( *</w:t>
+      </w:r>
+      <w:proofErr w:type="gramEnd"/>
+      <w:r>
+        <w:t xml:space="preserve">.E.R.R.O.R. *.=. </w:t>
+      </w:r>
+      <w:proofErr w:type="gramStart"/>
+      <w:r>
+        <w:t>*.N</w:t>
+      </w:r>
+      <w:proofErr w:type="gramEnd"/>
+      <w:r>
+        <w:t>+)</w:t>
       </w:r>
     </w:p>
     <w:p>
@@ -1237,15 +1344,7 @@
     </w:p>
     <w:p/>
     <w:p>
-      <w:pPr>
-        <w:rPr>
-          <w:lang w:val="en-US"/>
-        </w:rPr>
-      </w:pPr>
-      <w:r>
-        <w:rPr>
-          <w:lang w:val="en-US"/>
-        </w:rPr>
+      <w:r>
         <w:t>TABLA No.1: FIRST, LAST Y ANULABLE</w:t>
       </w:r>
     </w:p>
@@ -1413,14 +1512,154 @@
           </wp:inline>
         </w:drawing>
       </w:r>
-      <w:bookmarkStart w:id="0" w:name="_GoBack"/>
-      <w:bookmarkEnd w:id="0"/>
-    </w:p>
-    <w:p/>
-    <w:p/>
+    </w:p>
+    <w:p/>
+    <w:p>
+      <w:pPr>
+        <w:spacing w:line="259" w:lineRule="auto"/>
+        <w:jc w:val="left"/>
+      </w:pPr>
+      <w:r>
+        <w:br w:type="page"/>
+      </w:r>
+    </w:p>
+    <w:p>
+      <w:r>
+        <w:lastRenderedPageBreak/>
+        <w:t>RAZONAMIENTO UTILIZADO</w:t>
+      </w:r>
+    </w:p>
+    <w:p>
+      <w:pPr>
+        <w:spacing w:line="259" w:lineRule="auto"/>
+        <w:jc w:val="left"/>
+      </w:pPr>
+      <w:r>
+        <w:rPr>
+          <w:noProof/>
+        </w:rPr>
+        <w:drawing>
+          <wp:inline distT="0" distB="0" distL="0" distR="0" wp14:anchorId="5F45B851" wp14:editId="10BCE83A">
+            <wp:extent cx="5318760" cy="7086600"/>
+            <wp:effectExtent l="0" t="0" r="0" b="0"/>
+            <wp:docPr id="9" name="Picture 9"/>
+            <wp:cNvGraphicFramePr>
+              <a:graphicFrameLocks xmlns:a="http://schemas.openxmlformats.org/drawingml/2006/main" noChangeAspect="1"/>
+            </wp:cNvGraphicFramePr>
+            <a:graphic xmlns:a="http://schemas.openxmlformats.org/drawingml/2006/main">
+              <a:graphicData uri="http://schemas.openxmlformats.org/drawingml/2006/picture">
+                <pic:pic xmlns:pic="http://schemas.openxmlformats.org/drawingml/2006/picture">
+                  <pic:nvPicPr>
+                    <pic:cNvPr id="0" name="Picture 4"/>
+                    <pic:cNvPicPr>
+                      <a:picLocks noChangeAspect="1" noChangeArrowheads="1"/>
+                    </pic:cNvPicPr>
+                  </pic:nvPicPr>
+                  <pic:blipFill>
+                    <a:blip r:embed="rId13">
+                      <a:extLst>
+                        <a:ext uri="{28A0092B-C50C-407E-A947-70E740481C1C}">
+                          <a14:useLocalDpi xmlns:a14="http://schemas.microsoft.com/office/drawing/2010/main" val="0"/>
+                        </a:ext>
+                      </a:extLst>
+                    </a:blip>
+                    <a:srcRect/>
+                    <a:stretch>
+                      <a:fillRect/>
+                    </a:stretch>
+                  </pic:blipFill>
+                  <pic:spPr bwMode="auto">
+                    <a:xfrm>
+                      <a:off x="0" y="0"/>
+                      <a:ext cx="5318760" cy="7086600"/>
+                    </a:xfrm>
+                    <a:prstGeom prst="rect">
+                      <a:avLst/>
+                    </a:prstGeom>
+                    <a:noFill/>
+                    <a:ln>
+                      <a:noFill/>
+                    </a:ln>
+                  </pic:spPr>
+                </pic:pic>
+              </a:graphicData>
+            </a:graphic>
+          </wp:inline>
+        </w:drawing>
+      </w:r>
+      <w:r>
+        <w:br w:type="page"/>
+      </w:r>
+    </w:p>
+    <w:p>
+      <w:pPr>
+        <w:sectPr>
+          <w:pgSz w:w="12240" w:h="15840"/>
+          <w:pgMar w:top="1134" w:right="1134" w:bottom="1134" w:left="1134" w:header="708" w:footer="708" w:gutter="0"/>
+          <w:cols w:space="708"/>
+          <w:docGrid w:linePitch="360"/>
+        </w:sectPr>
+      </w:pPr>
+    </w:p>
+    <w:p/>
+    <w:p>
+      <w:r>
+        <w:rPr>
+          <w:noProof/>
+        </w:rPr>
+        <w:drawing>
+          <wp:inline distT="0" distB="0" distL="0" distR="0" wp14:anchorId="37998E12" wp14:editId="6EEB2E69">
+            <wp:extent cx="5521960" cy="7876973"/>
+            <wp:effectExtent l="3810" t="0" r="6350" b="6350"/>
+            <wp:docPr id="8" name="Picture 8"/>
+            <wp:cNvGraphicFramePr>
+              <a:graphicFrameLocks xmlns:a="http://schemas.openxmlformats.org/drawingml/2006/main" noChangeAspect="1"/>
+            </wp:cNvGraphicFramePr>
+            <a:graphic xmlns:a="http://schemas.openxmlformats.org/drawingml/2006/main">
+              <a:graphicData uri="http://schemas.openxmlformats.org/drawingml/2006/picture">
+                <pic:pic xmlns:pic="http://schemas.openxmlformats.org/drawingml/2006/picture">
+                  <pic:nvPicPr>
+                    <pic:cNvPr id="0" name="Picture 2"/>
+                    <pic:cNvPicPr>
+                      <a:picLocks noChangeAspect="1" noChangeArrowheads="1"/>
+                    </pic:cNvPicPr>
+                  </pic:nvPicPr>
+                  <pic:blipFill>
+                    <a:blip r:embed="rId14">
+                      <a:extLst>
+                        <a:ext uri="{28A0092B-C50C-407E-A947-70E740481C1C}">
+                          <a14:useLocalDpi xmlns:a14="http://schemas.microsoft.com/office/drawing/2010/main" val="0"/>
+                        </a:ext>
+                      </a:extLst>
+                    </a:blip>
+                    <a:srcRect/>
+                    <a:stretch>
+                      <a:fillRect/>
+                    </a:stretch>
+                  </pic:blipFill>
+                  <pic:spPr bwMode="auto">
+                    <a:xfrm rot="16200000">
+                      <a:off x="0" y="0"/>
+                      <a:ext cx="5543890" cy="7908255"/>
+                    </a:xfrm>
+                    <a:prstGeom prst="rect">
+                      <a:avLst/>
+                    </a:prstGeom>
+                    <a:noFill/>
+                    <a:ln>
+                      <a:noFill/>
+                    </a:ln>
+                  </pic:spPr>
+                </pic:pic>
+              </a:graphicData>
+            </a:graphic>
+          </wp:inline>
+        </w:drawing>
+      </w:r>
+    </w:p>
     <w:sectPr>
-      <w:pgSz w:w="12240" w:h="15840"/>
-      <w:pgMar w:top="1134" w:right="1134" w:bottom="1134" w:left="1134" w:header="708" w:footer="708" w:gutter="0"/>
+      <w:pgSz w:w="15840" w:h="12240" w:orient="landscape"/>
+      <w:pgMar w:top="1134" w:right="1134" w:bottom="1134" w:left="1134" w:header="709" w:footer="709" w:gutter="0"/>
       <w:cols w:space="708"/>
       <w:docGrid w:linePitch="360"/>
     </w:sectPr>
@@ -3699,7 +3938,7 @@
 </file>
 
 <file path=customXml/itemProps1.xml><?xml version="1.0" encoding="utf-8"?>
-<ds:datastoreItem xmlns:ds="http://schemas.openxmlformats.org/officeDocument/2006/customXml" ds:itemID="{938B93AA-DF5F-418A-B2C7-F8052B293FC3}">
+<ds:datastoreItem xmlns:ds="http://schemas.openxmlformats.org/officeDocument/2006/customXml" ds:itemID="{D886ACB4-C71C-4426-A1BA-B28DCD7F323B}">
   <ds:schemaRefs>
     <ds:schemaRef ds:uri="http://schemas.openxmlformats.org/officeDocument/2006/bibliography"/>
   </ds:schemaRefs>

</xml_diff>